<commit_message>
Added further content to the documentation
</commit_message>
<xml_diff>
--- a/Documentation/Program Functionality.docx
+++ b/Documentation/Program Functionality.docx
@@ -9,18 +9,162 @@
           <w:u w:val="single"/>
         </w:rPr>
       </w:pPr>
-      <w:r>
+      <w:bookmarkStart w:id="0" w:name="_GoBack"/>
+      <w:bookmarkEnd w:id="0"/>
+    </w:p>
+    <w:p>
+      <w:pPr>
         <w:rPr>
           <w:b/>
           <w:u w:val="single"/>
         </w:rPr>
-        <w:t>Application</w:t>
-      </w:r>
+      </w:pPr>
       <w:r>
         <w:rPr>
           <w:b/>
           <w:u w:val="single"/>
         </w:rPr>
+        <w:t xml:space="preserve">How to run the program </w:t>
+      </w:r>
+    </w:p>
+    <w:p>
+      <w:pPr>
+        <w:pStyle w:val="ListParagraph"/>
+        <w:numPr>
+          <w:ilvl w:val="0"/>
+          <w:numId w:val="4"/>
+        </w:numPr>
+      </w:pPr>
+      <w:r>
+        <w:t xml:space="preserve">Download the repository </w:t>
+      </w:r>
+      <w:r>
+        <w:t>“</w:t>
+      </w:r>
+      <w:proofErr w:type="spellStart"/>
+      <w:r>
+        <w:t>ImpliedVolatilityEngine</w:t>
+      </w:r>
+      <w:r>
+        <w:t>”and</w:t>
+      </w:r>
+      <w:proofErr w:type="spellEnd"/>
+      <w:r>
+        <w:t xml:space="preserve"> then open the Visual Studio file “</w:t>
+      </w:r>
+      <w:r>
+        <w:t>OptionImpliedVol.sln</w:t>
+      </w:r>
+      <w:r>
+        <w:t xml:space="preserve">”. </w:t>
+      </w:r>
+    </w:p>
+    <w:p>
+      <w:pPr>
+        <w:pStyle w:val="ListParagraph"/>
+        <w:numPr>
+          <w:ilvl w:val="0"/>
+          <w:numId w:val="4"/>
+        </w:numPr>
+      </w:pPr>
+      <w:r>
+        <w:t>Go to the “main.cpp” file and run the program, it should take no longer than 1 minute to run.</w:t>
+      </w:r>
+    </w:p>
+    <w:p>
+      <w:pPr>
+        <w:pStyle w:val="ListParagraph"/>
+        <w:numPr>
+          <w:ilvl w:val="0"/>
+          <w:numId w:val="4"/>
+        </w:numPr>
+      </w:pPr>
+      <w:r>
+        <w:t>Output data will be visible in “</w:t>
+      </w:r>
+      <w:proofErr w:type="spellStart"/>
+      <w:r>
+        <w:t>ImpliedVolatilityEngine</w:t>
+      </w:r>
+      <w:proofErr w:type="spellEnd"/>
+      <w:r>
+        <w:t>/</w:t>
+      </w:r>
+      <w:proofErr w:type="spellStart"/>
+      <w:r>
+        <w:t>ImpliedVolatilityEngine</w:t>
+      </w:r>
+      <w:proofErr w:type="spellEnd"/>
+      <w:r>
+        <w:t>/</w:t>
+      </w:r>
+      <w:proofErr w:type="spellStart"/>
+      <w:r>
+        <w:t>outputData</w:t>
+      </w:r>
+      <w:proofErr w:type="spellEnd"/>
+      <w:r>
+        <w:t>”</w:t>
+      </w:r>
+    </w:p>
+    <w:p>
+      <w:pPr>
+        <w:rPr>
+          <w:b/>
+        </w:rPr>
+      </w:pPr>
+      <w:r>
+        <w:rPr>
+          <w:b/>
+        </w:rPr>
+        <w:t xml:space="preserve">Note: </w:t>
+      </w:r>
+      <w:r>
+        <w:t xml:space="preserve">.zip extraction takes some time as I added the necessary boost library to the repository </w:t>
+      </w:r>
+      <w:r>
+        <w:t>(</w:t>
+      </w:r>
+      <w:hyperlink r:id="rId6" w:history="1">
+        <w:r>
+          <w:rPr>
+            <w:rStyle w:val="Hyperlink"/>
+          </w:rPr>
+          <w:t>https://github.com/pa12g10/ImpliedVolatilityEngine</w:t>
+        </w:r>
+      </w:hyperlink>
+      <w:r>
+        <w:t xml:space="preserve">) </w:t>
+      </w:r>
+      <w:r>
+        <w:t>to ensure the program runs.</w:t>
+      </w:r>
+      <w:r>
+        <w:rPr>
+          <w:b/>
+        </w:rPr>
+        <w:t xml:space="preserve"> </w:t>
+      </w:r>
+    </w:p>
+    <w:p>
+      <w:pPr>
+        <w:rPr>
+          <w:b/>
+          <w:u w:val="single"/>
+        </w:rPr>
+      </w:pPr>
+      <w:r>
+        <w:rPr>
+          <w:b/>
+          <w:u w:val="single"/>
+        </w:rPr>
+        <w:t>Application</w:t>
+      </w:r>
+      <w:r>
+        <w:rPr>
+          <w:b/>
+          <w:u w:val="single"/>
+        </w:rPr>
         <w:t xml:space="preserve"> Dependencies</w:t>
       </w:r>
     </w:p>
@@ -42,7 +186,7 @@
       <w:pPr>
         <w:pStyle w:val="NoSpacing"/>
       </w:pPr>
-      <w:hyperlink r:id="rId6" w:history="1">
+      <w:hyperlink r:id="rId7" w:history="1">
         <w:r>
           <w:rPr>
             <w:rStyle w:val="Hyperlink"/>
@@ -61,37 +205,29 @@
         <w:pStyle w:val="NoSpacing"/>
       </w:pPr>
       <w:r>
-        <w:rPr>
-          <w:b/>
-        </w:rPr>
-        <w:t>VIMP:</w:t>
-      </w:r>
-      <w:r>
-        <w:t xml:space="preserve"> without the package installed and added to the IDE as a</w:t>
-      </w:r>
-      <w:r>
-        <w:t>n</w:t>
-      </w:r>
-      <w:r>
-        <w:t xml:space="preserve"> included library</w:t>
-      </w:r>
-      <w:r>
-        <w:t>,</w:t>
-      </w:r>
-      <w:r>
-        <w:t xml:space="preserve"> the program will fail to run.</w:t>
-      </w:r>
-    </w:p>
-    <w:p/>
+        <w:t xml:space="preserve">The library has been attached to the repository to ensure the program has the necessary dependencies to run. </w:t>
+      </w:r>
+    </w:p>
+    <w:p>
+      <w:pPr>
+        <w:pStyle w:val="NoSpacing"/>
+      </w:pPr>
+    </w:p>
     <w:p>
       <w:r>
         <w:t>The</w:t>
       </w:r>
       <w:r>
-        <w:t xml:space="preserve"> program uses the following </w:t>
+        <w:t xml:space="preserve"> </w:t>
+      </w:r>
+      <w:r>
+        <w:t xml:space="preserve">main </w:t>
       </w:r>
       <w:r>
         <w:t>#includes</w:t>
+      </w:r>
+      <w:r>
+        <w:t xml:space="preserve"> used are</w:t>
       </w:r>
       <w:r>
         <w:t>:</w:t>
@@ -362,6 +498,178 @@
         </w:rPr>
         <w:t>&lt;boost/math/distributions/normal.hpp&gt;</w:t>
       </w:r>
+    </w:p>
+    <w:p>
+      <w:pPr>
+        <w:pStyle w:val="NoSpacing"/>
+        <w:rPr>
+          <w:rFonts w:ascii="Consolas" w:hAnsi="Consolas" w:cs="Consolas"/>
+          <w:color w:val="A31515"/>
+          <w:sz w:val="19"/>
+          <w:szCs w:val="19"/>
+        </w:rPr>
+      </w:pPr>
+    </w:p>
+    <w:p>
+      <w:pPr>
+        <w:rPr>
+          <w:b/>
+          <w:u w:val="single"/>
+        </w:rPr>
+      </w:pPr>
+      <w:r>
+        <w:rPr>
+          <w:b/>
+          <w:u w:val="single"/>
+        </w:rPr>
+        <w:t xml:space="preserve">Source Files </w:t>
+      </w:r>
+    </w:p>
+    <w:p>
+      <w:pPr>
+        <w:pStyle w:val="ListParagraph"/>
+        <w:numPr>
+          <w:ilvl w:val="0"/>
+          <w:numId w:val="5"/>
+        </w:numPr>
+      </w:pPr>
+      <w:r>
+        <w:t xml:space="preserve">Main.cpp </w:t>
+      </w:r>
+      <w:r>
+        <w:t>–</w:t>
+      </w:r>
+      <w:r>
+        <w:t xml:space="preserve"> </w:t>
+      </w:r>
+      <w:r>
+        <w:t xml:space="preserve">This is the main program to run the task stated in the test. Taking the input trade data and returning the implied volatility. </w:t>
+      </w:r>
+    </w:p>
+    <w:p>
+      <w:pPr>
+        <w:pStyle w:val="ListParagraph"/>
+        <w:numPr>
+          <w:ilvl w:val="0"/>
+          <w:numId w:val="5"/>
+        </w:numPr>
+      </w:pPr>
+      <w:r>
+        <w:t>testSuite</w:t>
+      </w:r>
+      <w:r>
+        <w:t xml:space="preserve">.cpp </w:t>
+      </w:r>
+      <w:r>
+        <w:t>–</w:t>
+      </w:r>
+      <w:r>
+        <w:t xml:space="preserve"> </w:t>
+      </w:r>
+      <w:r>
+        <w:t xml:space="preserve">This is </w:t>
+      </w:r>
+      <w:r>
+        <w:t>where the test cases are ran, to run them you must comment out the main.cpp and then uncomment the testSuite.cpp. Test cases are described below.</w:t>
+      </w:r>
+      <w:r>
+        <w:t xml:space="preserve"> </w:t>
+      </w:r>
+    </w:p>
+    <w:p>
+      <w:pPr>
+        <w:pStyle w:val="ListParagraph"/>
+        <w:numPr>
+          <w:ilvl w:val="0"/>
+          <w:numId w:val="5"/>
+        </w:numPr>
+      </w:pPr>
+      <w:r>
+        <w:t xml:space="preserve">BrentSolver.cpp/BrentSolver.hpp – </w:t>
+      </w:r>
+      <w:r>
+        <w:t xml:space="preserve">These </w:t>
+      </w:r>
+      <w:r>
+        <w:t>files are the</w:t>
+      </w:r>
+      <w:r>
+        <w:t xml:space="preserve"> main numerical section of the program, a modified Brent Solver which finds the implied volatility. It takes a generic functor in this case the option price function from ImpliedVolatility.cpp and attempts to find the volatility such that the option price matches the functors solution.</w:t>
+      </w:r>
+    </w:p>
+    <w:p>
+      <w:pPr>
+        <w:pStyle w:val="ListParagraph"/>
+        <w:numPr>
+          <w:ilvl w:val="0"/>
+          <w:numId w:val="5"/>
+        </w:numPr>
+      </w:pPr>
+      <w:r>
+        <w:t>ImpliedVolatility.cpp</w:t>
+      </w:r>
+      <w:r>
+        <w:t>/ImpliedVolatility.h</w:t>
+      </w:r>
+      <w:r>
+        <w:t>pp</w:t>
+      </w:r>
+      <w:r>
+        <w:t xml:space="preserve"> – </w:t>
+      </w:r>
+      <w:r>
+        <w:t xml:space="preserve">These </w:t>
+      </w:r>
+      <w:r>
+        <w:t>file</w:t>
+      </w:r>
+      <w:r>
+        <w:t>s</w:t>
+      </w:r>
+      <w:r>
+        <w:t xml:space="preserve"> encapsulates all the attributes and functions for option pricing relative to this test. Catering for two underlying types {Future, Stock} and models {Black, </w:t>
+      </w:r>
+      <w:r>
+        <w:t>Bachelier</w:t>
+      </w:r>
+      <w:r>
+        <w:t xml:space="preserve">} and finally Put or Call types. </w:t>
+      </w:r>
+    </w:p>
+    <w:p>
+      <w:pPr>
+        <w:pStyle w:val="ListParagraph"/>
+        <w:numPr>
+          <w:ilvl w:val="0"/>
+          <w:numId w:val="5"/>
+        </w:numPr>
+      </w:pPr>
+      <w:r>
+        <w:t>ImpliedVolatility</w:t>
+      </w:r>
+      <w:r>
+        <w:t>Extractor.cpp/</w:t>
+      </w:r>
+      <w:r>
+        <w:t>ImpliedVolatilityExtractor</w:t>
+      </w:r>
+      <w:r>
+        <w:t>.hpp</w:t>
+      </w:r>
+      <w:r>
+        <w:t xml:space="preserve"> – These files take care of the data extraction and triggering of the Brent Solver to find the implied volatility and finally triggering the output to be written to a .csv file. </w:t>
+      </w:r>
+    </w:p>
+    <w:p>
+      <w:pPr>
+        <w:pStyle w:val="NoSpacing"/>
+        <w:rPr>
+          <w:rFonts w:ascii="Consolas" w:hAnsi="Consolas" w:cs="Consolas"/>
+          <w:color w:val="A31515"/>
+          <w:sz w:val="19"/>
+          <w:szCs w:val="19"/>
+        </w:rPr>
+      </w:pPr>
     </w:p>
     <w:p>
       <w:pPr>
@@ -403,7 +711,19 @@
         </w:numPr>
       </w:pPr>
       <w:r>
-        <w:t xml:space="preserve">The </w:t>
+        <w:rPr>
+          <w:rFonts w:ascii="Consolas" w:hAnsi="Consolas" w:cs="Consolas"/>
+          <w:color w:val="A31515"/>
+          <w:sz w:val="19"/>
+          <w:szCs w:val="19"/>
+        </w:rPr>
+        <w:t>test_statistics</w:t>
+      </w:r>
+      <w:r>
+        <w:t xml:space="preserve"> – This test case looks to see if the</w:t>
+      </w:r>
+      <w:r>
+        <w:t xml:space="preserve"> </w:t>
       </w:r>
       <w:r>
         <w:rPr>
@@ -425,36 +745,39 @@
       </w:pPr>
       <w:r>
         <w:rPr>
-          <w:b/>
-        </w:rPr>
-        <w:t>Brent solver</w:t>
-      </w:r>
-      <w:r>
-        <w:t xml:space="preserve"> I take a quadratic </w:t>
-      </w:r>
-      <w:r>
-        <w:t xml:space="preserve"> (x+1)</w:t>
-      </w:r>
-      <w:r>
-        <w:t>*</w:t>
-      </w:r>
-      <w:r>
-        <w:t>(2x-1)</w:t>
-      </w:r>
-      <w:r>
-        <w:t xml:space="preserve"> with roots (1/2, -1) clearly visible from the analytical solution and return one of the roots given an interval [</w:t>
-      </w:r>
-      <w:r>
-        <w:rPr>
           <w:rFonts w:ascii="Consolas" w:hAnsi="Consolas" w:cs="Consolas"/>
-          <w:color w:val="000000"/>
+          <w:color w:val="A31515"/>
           <w:sz w:val="19"/>
           <w:szCs w:val="19"/>
         </w:rPr>
-        <w:t>0.0001,2</w:t>
-      </w:r>
-      <w:r>
-        <w:t>]</w:t>
+        <w:t>test_openFile</w:t>
+      </w:r>
+      <w:r>
+        <w:t xml:space="preserve"> - This test checks</w:t>
+      </w:r>
+      <w:r>
+        <w:t xml:space="preserve"> </w:t>
+      </w:r>
+      <w:r>
+        <w:rPr>
+          <w:b/>
+        </w:rPr>
+        <w:t>opening the input file</w:t>
+      </w:r>
+      <w:r>
+        <w:t xml:space="preserve"> </w:t>
+      </w:r>
+      <w:r>
+        <w:t xml:space="preserve">and </w:t>
+      </w:r>
+      <w:r>
+        <w:t xml:space="preserve">the row count is equal to the </w:t>
+      </w:r>
+      <w:r>
+        <w:t>total number of trades provided from input.csv</w:t>
+      </w:r>
+      <w:r>
+        <w:t>.</w:t>
       </w:r>
     </w:p>
     <w:p>
@@ -464,14 +787,93 @@
           <w:ilvl w:val="0"/>
           <w:numId w:val="3"/>
         </w:numPr>
+      </w:pPr>
+      <w:r>
+        <w:rPr>
+          <w:rFonts w:ascii="Consolas" w:hAnsi="Consolas" w:cs="Consolas"/>
+          <w:color w:val="A31515"/>
+          <w:sz w:val="19"/>
+          <w:szCs w:val="19"/>
+        </w:rPr>
+        <w:t>test_BrentSolver</w:t>
+      </w:r>
+      <w:r>
         <w:rPr>
           <w:b/>
         </w:rPr>
-      </w:pPr>
+        <w:t xml:space="preserve"> </w:t>
+      </w:r>
       <w:r>
         <w:rPr>
           <w:b/>
         </w:rPr>
+        <w:t xml:space="preserve"> - </w:t>
+      </w:r>
+      <w:r>
+        <w:rPr>
+          <w:b/>
+        </w:rPr>
+        <w:t>Brent solver</w:t>
+      </w:r>
+      <w:r>
+        <w:t xml:space="preserve"> I take a quadratic </w:t>
+      </w:r>
+      <w:r>
+        <w:t xml:space="preserve"> (x+1)</w:t>
+      </w:r>
+      <w:r>
+        <w:t>*</w:t>
+      </w:r>
+      <w:r>
+        <w:t>(2x-1)</w:t>
+      </w:r>
+      <w:r>
+        <w:t xml:space="preserve"> with roots (1/2, -1) clearly visible from the analytical solution and return one of the roots given an interval [</w:t>
+      </w:r>
+      <w:r>
+        <w:rPr>
+          <w:rFonts w:ascii="Consolas" w:hAnsi="Consolas" w:cs="Consolas"/>
+          <w:color w:val="000000"/>
+          <w:sz w:val="19"/>
+          <w:szCs w:val="19"/>
+        </w:rPr>
+        <w:t>0.0001,2</w:t>
+      </w:r>
+      <w:r>
+        <w:t>]</w:t>
+      </w:r>
+    </w:p>
+    <w:p>
+      <w:pPr>
+        <w:pStyle w:val="ListParagraph"/>
+        <w:numPr>
+          <w:ilvl w:val="0"/>
+          <w:numId w:val="3"/>
+        </w:numPr>
+        <w:rPr>
+          <w:b/>
+          <w:u w:val="single"/>
+        </w:rPr>
+      </w:pPr>
+      <w:r>
+        <w:rPr>
+          <w:rFonts w:ascii="Consolas" w:hAnsi="Consolas" w:cs="Consolas"/>
+          <w:color w:val="A31515"/>
+          <w:sz w:val="19"/>
+          <w:szCs w:val="19"/>
+        </w:rPr>
+        <w:t>test_OptionPricing</w:t>
+      </w:r>
+      <w:r>
+        <w:rPr>
+          <w:b/>
+        </w:rPr>
+        <w:t xml:space="preserve">  -</w:t>
+      </w:r>
+      <w:r>
+        <w:rPr>
+          <w:b/>
+        </w:rPr>
         <w:t xml:space="preserve">Implied volatility </w:t>
       </w:r>
       <w:r>
@@ -480,7 +882,10 @@
     </w:p>
     <w:p>
       <w:pPr>
-        <w:pStyle w:val="NoSpacing"/>
+        <w:rPr>
+          <w:b/>
+          <w:u w:val="single"/>
+        </w:rPr>
       </w:pPr>
     </w:p>
     <w:p>
@@ -530,8 +935,9 @@
       <w:r>
         <w:t>Below graph is from trade ID 39</w:t>
       </w:r>
-      <w:bookmarkStart w:id="0" w:name="_GoBack"/>
-      <w:bookmarkEnd w:id="0"/>
+      <w:r>
+        <w:t xml:space="preserve"> you can see as the option price increases so does the volatility to match until it reaches a peak beyond this point the CDF will return the same value</w:t>
+      </w:r>
       <w:r>
         <w:t>.</w:t>
       </w:r>
@@ -561,7 +967,7 @@
             <wp:cNvGraphicFramePr/>
             <a:graphic xmlns:a="http://schemas.openxmlformats.org/drawingml/2006/main">
               <a:graphicData uri="http://schemas.openxmlformats.org/drawingml/2006/chart">
-                <c:chart xmlns:c="http://schemas.openxmlformats.org/drawingml/2006/chart" xmlns:r="http://schemas.openxmlformats.org/officeDocument/2006/relationships" r:id="rId7"/>
+                <c:chart xmlns:c="http://schemas.openxmlformats.org/drawingml/2006/chart" xmlns:r="http://schemas.openxmlformats.org/officeDocument/2006/relationships" r:id="rId8"/>
               </a:graphicData>
             </a:graphic>
             <wp14:sizeRelH relativeFrom="page">
@@ -727,9 +1133,98 @@
     </w:lvl>
   </w:abstractNum>
   <w:abstractNum w:abstractNumId="2">
-    <w:nsid w:val="5FBA1CF4"/>
+    <w:nsid w:val="2B9B1A8A"/>
     <w:multiLevelType w:val="hybridMultilevel"/>
-    <w:tmpl w:val="C1928A14"/>
+    <w:tmpl w:val="C37AC7AE"/>
+    <w:lvl w:ilvl="0" w:tplc="0409000F">
+      <w:start w:val="1"/>
+      <w:numFmt w:val="decimal"/>
+      <w:lvlText w:val="%1."/>
+      <w:lvlJc w:val="left"/>
+      <w:pPr>
+        <w:ind w:left="720" w:hanging="360"/>
+      </w:pPr>
+      <w:rPr>
+        <w:rFonts w:hint="default"/>
+      </w:rPr>
+    </w:lvl>
+    <w:lvl w:ilvl="1" w:tplc="04090019" w:tentative="1">
+      <w:start w:val="1"/>
+      <w:numFmt w:val="lowerLetter"/>
+      <w:lvlText w:val="%2."/>
+      <w:lvlJc w:val="left"/>
+      <w:pPr>
+        <w:ind w:left="1440" w:hanging="360"/>
+      </w:pPr>
+    </w:lvl>
+    <w:lvl w:ilvl="2" w:tplc="0409001B" w:tentative="1">
+      <w:start w:val="1"/>
+      <w:numFmt w:val="lowerRoman"/>
+      <w:lvlText w:val="%3."/>
+      <w:lvlJc w:val="right"/>
+      <w:pPr>
+        <w:ind w:left="2160" w:hanging="180"/>
+      </w:pPr>
+    </w:lvl>
+    <w:lvl w:ilvl="3" w:tplc="0409000F" w:tentative="1">
+      <w:start w:val="1"/>
+      <w:numFmt w:val="decimal"/>
+      <w:lvlText w:val="%4."/>
+      <w:lvlJc w:val="left"/>
+      <w:pPr>
+        <w:ind w:left="2880" w:hanging="360"/>
+      </w:pPr>
+    </w:lvl>
+    <w:lvl w:ilvl="4" w:tplc="04090019" w:tentative="1">
+      <w:start w:val="1"/>
+      <w:numFmt w:val="lowerLetter"/>
+      <w:lvlText w:val="%5."/>
+      <w:lvlJc w:val="left"/>
+      <w:pPr>
+        <w:ind w:left="3600" w:hanging="360"/>
+      </w:pPr>
+    </w:lvl>
+    <w:lvl w:ilvl="5" w:tplc="0409001B" w:tentative="1">
+      <w:start w:val="1"/>
+      <w:numFmt w:val="lowerRoman"/>
+      <w:lvlText w:val="%6."/>
+      <w:lvlJc w:val="right"/>
+      <w:pPr>
+        <w:ind w:left="4320" w:hanging="180"/>
+      </w:pPr>
+    </w:lvl>
+    <w:lvl w:ilvl="6" w:tplc="0409000F" w:tentative="1">
+      <w:start w:val="1"/>
+      <w:numFmt w:val="decimal"/>
+      <w:lvlText w:val="%7."/>
+      <w:lvlJc w:val="left"/>
+      <w:pPr>
+        <w:ind w:left="5040" w:hanging="360"/>
+      </w:pPr>
+    </w:lvl>
+    <w:lvl w:ilvl="7" w:tplc="04090019" w:tentative="1">
+      <w:start w:val="1"/>
+      <w:numFmt w:val="lowerLetter"/>
+      <w:lvlText w:val="%8."/>
+      <w:lvlJc w:val="left"/>
+      <w:pPr>
+        <w:ind w:left="5760" w:hanging="360"/>
+      </w:pPr>
+    </w:lvl>
+    <w:lvl w:ilvl="8" w:tplc="0409001B" w:tentative="1">
+      <w:start w:val="1"/>
+      <w:numFmt w:val="lowerRoman"/>
+      <w:lvlText w:val="%9."/>
+      <w:lvlJc w:val="right"/>
+      <w:pPr>
+        <w:ind w:left="6480" w:hanging="180"/>
+      </w:pPr>
+    </w:lvl>
+  </w:abstractNum>
+  <w:abstractNum w:abstractNumId="3">
+    <w:nsid w:val="4B2631C1"/>
+    <w:multiLevelType w:val="hybridMultilevel"/>
+    <w:tmpl w:val="FAAC1D84"/>
     <w:lvl w:ilvl="0" w:tplc="04090001">
       <w:start w:val="1"/>
       <w:numFmt w:val="bullet"/>
@@ -839,14 +1334,133 @@
       </w:rPr>
     </w:lvl>
   </w:abstractNum>
+  <w:abstractNum w:abstractNumId="4">
+    <w:nsid w:val="5FBA1CF4"/>
+    <w:multiLevelType w:val="hybridMultilevel"/>
+    <w:tmpl w:val="C1928A14"/>
+    <w:lvl w:ilvl="0" w:tplc="04090001">
+      <w:start w:val="1"/>
+      <w:numFmt w:val="bullet"/>
+      <w:lvlText w:val=""/>
+      <w:lvlJc w:val="left"/>
+      <w:pPr>
+        <w:ind w:left="720" w:hanging="360"/>
+      </w:pPr>
+      <w:rPr>
+        <w:rFonts w:ascii="Symbol" w:hAnsi="Symbol" w:hint="default"/>
+      </w:rPr>
+    </w:lvl>
+    <w:lvl w:ilvl="1" w:tplc="04090003" w:tentative="1">
+      <w:start w:val="1"/>
+      <w:numFmt w:val="bullet"/>
+      <w:lvlText w:val="o"/>
+      <w:lvlJc w:val="left"/>
+      <w:pPr>
+        <w:ind w:left="1440" w:hanging="360"/>
+      </w:pPr>
+      <w:rPr>
+        <w:rFonts w:ascii="Courier New" w:hAnsi="Courier New" w:cs="Courier New" w:hint="default"/>
+      </w:rPr>
+    </w:lvl>
+    <w:lvl w:ilvl="2" w:tplc="04090005" w:tentative="1">
+      <w:start w:val="1"/>
+      <w:numFmt w:val="bullet"/>
+      <w:lvlText w:val=""/>
+      <w:lvlJc w:val="left"/>
+      <w:pPr>
+        <w:ind w:left="2160" w:hanging="360"/>
+      </w:pPr>
+      <w:rPr>
+        <w:rFonts w:ascii="Wingdings" w:hAnsi="Wingdings" w:hint="default"/>
+      </w:rPr>
+    </w:lvl>
+    <w:lvl w:ilvl="3" w:tplc="04090001" w:tentative="1">
+      <w:start w:val="1"/>
+      <w:numFmt w:val="bullet"/>
+      <w:lvlText w:val=""/>
+      <w:lvlJc w:val="left"/>
+      <w:pPr>
+        <w:ind w:left="2880" w:hanging="360"/>
+      </w:pPr>
+      <w:rPr>
+        <w:rFonts w:ascii="Symbol" w:hAnsi="Symbol" w:hint="default"/>
+      </w:rPr>
+    </w:lvl>
+    <w:lvl w:ilvl="4" w:tplc="04090003" w:tentative="1">
+      <w:start w:val="1"/>
+      <w:numFmt w:val="bullet"/>
+      <w:lvlText w:val="o"/>
+      <w:lvlJc w:val="left"/>
+      <w:pPr>
+        <w:ind w:left="3600" w:hanging="360"/>
+      </w:pPr>
+      <w:rPr>
+        <w:rFonts w:ascii="Courier New" w:hAnsi="Courier New" w:cs="Courier New" w:hint="default"/>
+      </w:rPr>
+    </w:lvl>
+    <w:lvl w:ilvl="5" w:tplc="04090005" w:tentative="1">
+      <w:start w:val="1"/>
+      <w:numFmt w:val="bullet"/>
+      <w:lvlText w:val=""/>
+      <w:lvlJc w:val="left"/>
+      <w:pPr>
+        <w:ind w:left="4320" w:hanging="360"/>
+      </w:pPr>
+      <w:rPr>
+        <w:rFonts w:ascii="Wingdings" w:hAnsi="Wingdings" w:hint="default"/>
+      </w:rPr>
+    </w:lvl>
+    <w:lvl w:ilvl="6" w:tplc="04090001" w:tentative="1">
+      <w:start w:val="1"/>
+      <w:numFmt w:val="bullet"/>
+      <w:lvlText w:val=""/>
+      <w:lvlJc w:val="left"/>
+      <w:pPr>
+        <w:ind w:left="5040" w:hanging="360"/>
+      </w:pPr>
+      <w:rPr>
+        <w:rFonts w:ascii="Symbol" w:hAnsi="Symbol" w:hint="default"/>
+      </w:rPr>
+    </w:lvl>
+    <w:lvl w:ilvl="7" w:tplc="04090003" w:tentative="1">
+      <w:start w:val="1"/>
+      <w:numFmt w:val="bullet"/>
+      <w:lvlText w:val="o"/>
+      <w:lvlJc w:val="left"/>
+      <w:pPr>
+        <w:ind w:left="5760" w:hanging="360"/>
+      </w:pPr>
+      <w:rPr>
+        <w:rFonts w:ascii="Courier New" w:hAnsi="Courier New" w:cs="Courier New" w:hint="default"/>
+      </w:rPr>
+    </w:lvl>
+    <w:lvl w:ilvl="8" w:tplc="04090005" w:tentative="1">
+      <w:start w:val="1"/>
+      <w:numFmt w:val="bullet"/>
+      <w:lvlText w:val=""/>
+      <w:lvlJc w:val="left"/>
+      <w:pPr>
+        <w:ind w:left="6480" w:hanging="360"/>
+      </w:pPr>
+      <w:rPr>
+        <w:rFonts w:ascii="Wingdings" w:hAnsi="Wingdings" w:hint="default"/>
+      </w:rPr>
+    </w:lvl>
+  </w:abstractNum>
   <w:num w:numId="1">
     <w:abstractNumId w:val="0"/>
   </w:num>
   <w:num w:numId="2">
-    <w:abstractNumId w:val="2"/>
+    <w:abstractNumId w:val="4"/>
   </w:num>
   <w:num w:numId="3">
     <w:abstractNumId w:val="1"/>
+  </w:num>
+  <w:num w:numId="4">
+    <w:abstractNumId w:val="2"/>
+  </w:num>
+  <w:num w:numId="5">
+    <w:abstractNumId w:val="3"/>
   </w:num>
 </w:numbering>
 </file>
@@ -2612,11 +3226,11 @@
         </c:dLbls>
         <c:marker val="1"/>
         <c:smooth val="0"/>
-        <c:axId val="121162752"/>
-        <c:axId val="121353728"/>
+        <c:axId val="108239104"/>
+        <c:axId val="85926656"/>
       </c:lineChart>
       <c:catAx>
-        <c:axId val="121162752"/>
+        <c:axId val="108239104"/>
         <c:scaling>
           <c:orientation val="minMax"/>
         </c:scaling>
@@ -2644,7 +3258,7 @@
         <c:majorTickMark val="out"/>
         <c:minorTickMark val="none"/>
         <c:tickLblPos val="nextTo"/>
-        <c:crossAx val="121353728"/>
+        <c:crossAx val="85926656"/>
         <c:crosses val="autoZero"/>
         <c:auto val="1"/>
         <c:lblAlgn val="ctr"/>
@@ -2652,7 +3266,7 @@
         <c:noMultiLvlLbl val="0"/>
       </c:catAx>
       <c:valAx>
-        <c:axId val="121353728"/>
+        <c:axId val="85926656"/>
         <c:scaling>
           <c:orientation val="minMax"/>
         </c:scaling>
@@ -2681,7 +3295,7 @@
         <c:majorTickMark val="out"/>
         <c:minorTickMark val="none"/>
         <c:tickLblPos val="nextTo"/>
-        <c:crossAx val="121162752"/>
+        <c:crossAx val="108239104"/>
         <c:crosses val="autoZero"/>
         <c:crossBetween val="between"/>
       </c:valAx>

</xml_diff>

<commit_message>
changed project properties path dependency and updated documents
</commit_message>
<xml_diff>
--- a/Documentation/Program Functionality.docx
+++ b/Documentation/Program Functionality.docx
@@ -9,8 +9,6 @@
           <w:u w:val="single"/>
         </w:rPr>
       </w:pPr>
-      <w:bookmarkStart w:id="0" w:name="_GoBack"/>
-      <w:bookmarkEnd w:id="0"/>
     </w:p>
     <w:p>
       <w:pPr>
@@ -58,6 +56,8 @@
       <w:r>
         <w:t xml:space="preserve">”. </w:t>
       </w:r>
+      <w:bookmarkStart w:id="0" w:name="_GoBack"/>
+      <w:bookmarkEnd w:id="0"/>
     </w:p>
     <w:p>
       <w:pPr>
@@ -68,7 +68,13 @@
         </w:numPr>
       </w:pPr>
       <w:r>
-        <w:t>Go to the “main.cpp” file and run the program, it should take no longer than 1 minute to run.</w:t>
+        <w:t xml:space="preserve">Go to the “main.cpp” file and run the program, it should </w:t>
+      </w:r>
+      <w:r>
+        <w:t>take around</w:t>
+      </w:r>
+      <w:r>
+        <w:t xml:space="preserve"> 1 minute to run.</w:t>
       </w:r>
     </w:p>
     <w:p>
@@ -588,10 +594,7 @@
         <w:t xml:space="preserve">BrentSolver.cpp/BrentSolver.hpp – </w:t>
       </w:r>
       <w:r>
-        <w:t xml:space="preserve">These </w:t>
-      </w:r>
-      <w:r>
-        <w:t>files are the</w:t>
+        <w:t>These files are the</w:t>
       </w:r>
       <w:r>
         <w:t xml:space="preserve"> main numerical section of the program, a modified Brent Solver which finds the implied volatility. It takes a generic functor in this case the option price function from ImpliedVolatility.cpp and attempts to find the volatility such that the option price matches the functors solution.</w:t>
@@ -606,16 +609,7 @@
         </w:numPr>
       </w:pPr>
       <w:r>
-        <w:t>ImpliedVolatility.cpp</w:t>
-      </w:r>
-      <w:r>
-        <w:t>/ImpliedVolatility.h</w:t>
-      </w:r>
-      <w:r>
-        <w:t>pp</w:t>
-      </w:r>
-      <w:r>
-        <w:t xml:space="preserve"> – </w:t>
+        <w:t xml:space="preserve">ImpliedVolatility.cpp/ImpliedVolatility.hpp – </w:t>
       </w:r>
       <w:r>
         <w:t xml:space="preserve">These </w:t>
@@ -645,16 +639,7 @@
         </w:numPr>
       </w:pPr>
       <w:r>
-        <w:t>ImpliedVolatility</w:t>
-      </w:r>
-      <w:r>
-        <w:t>Extractor.cpp/</w:t>
-      </w:r>
-      <w:r>
-        <w:t>ImpliedVolatilityExtractor</w:t>
-      </w:r>
-      <w:r>
-        <w:t>.hpp</w:t>
+        <w:t>ImpliedVolatilityExtractor.cpp/ImpliedVolatilityExtractor.hpp</w:t>
       </w:r>
       <w:r>
         <w:t xml:space="preserve"> – These files take care of the data extraction and triggering of the Brent Solver to find the implied volatility and finally triggering the output to be written to a .csv file. </w:t>
@@ -3226,11 +3211,11 @@
         </c:dLbls>
         <c:marker val="1"/>
         <c:smooth val="0"/>
-        <c:axId val="108239104"/>
-        <c:axId val="85926656"/>
+        <c:axId val="15463552"/>
+        <c:axId val="41612032"/>
       </c:lineChart>
       <c:catAx>
-        <c:axId val="108239104"/>
+        <c:axId val="15463552"/>
         <c:scaling>
           <c:orientation val="minMax"/>
         </c:scaling>
@@ -3258,7 +3243,7 @@
         <c:majorTickMark val="out"/>
         <c:minorTickMark val="none"/>
         <c:tickLblPos val="nextTo"/>
-        <c:crossAx val="85926656"/>
+        <c:crossAx val="41612032"/>
         <c:crosses val="autoZero"/>
         <c:auto val="1"/>
         <c:lblAlgn val="ctr"/>
@@ -3266,7 +3251,7 @@
         <c:noMultiLvlLbl val="0"/>
       </c:catAx>
       <c:valAx>
-        <c:axId val="85926656"/>
+        <c:axId val="41612032"/>
         <c:scaling>
           <c:orientation val="minMax"/>
         </c:scaling>
@@ -3295,7 +3280,7 @@
         <c:majorTickMark val="out"/>
         <c:minorTickMark val="none"/>
         <c:tickLblPos val="nextTo"/>
-        <c:crossAx val="108239104"/>
+        <c:crossAx val="15463552"/>
         <c:crosses val="autoZero"/>
         <c:crossBetween val="between"/>
       </c:valAx>

</xml_diff>